<commit_message>
without design & red
</commit_message>
<xml_diff>
--- a/Идея.docx
+++ b/Идея.docx
@@ -110,6 +110,9 @@
     <w:p>
       <w:pPr>
         <w:spacing w:after="960"/>
+        <w:rPr>
+          <w:lang w:val="en-US"/>
+        </w:rPr>
       </w:pPr>
       <w:r>
         <w:t xml:space="preserve">Через </w:t>
@@ -190,13 +193,8 @@
           <w:numId w:val="3"/>
         </w:numPr>
       </w:pPr>
-      <w:proofErr w:type="spellStart"/>
-      <w:r>
-        <w:t>Отсматривать</w:t>
-      </w:r>
-      <w:proofErr w:type="spellEnd"/>
-      <w:r>
-        <w:t xml:space="preserve"> динамику ученика в виде графика</w:t>
+      <w:r>
+        <w:t>Разобраться с непредвиденными ситуациями</w:t>
       </w:r>
     </w:p>
     <w:p>
@@ -208,16 +206,7 @@
         </w:numPr>
       </w:pPr>
       <w:r>
-        <w:rPr>
-          <w:lang w:val="en-US"/>
-        </w:rPr>
-        <w:t>Telegram-</w:t>
-      </w:r>
-      <w:r>
-        <w:t xml:space="preserve">бот </w:t>
-      </w:r>
-      <w:r>
-        <w:t>дополнительно</w:t>
+        <w:t>Накатить дизайна</w:t>
       </w:r>
     </w:p>
     <w:p>
@@ -228,11 +217,11 @@
           <w:numId w:val="3"/>
         </w:numPr>
       </w:pPr>
-      <w:r>
-        <w:t>Сделать аккаунт учителя с историей, подпиской, и всем барахлом</w:t>
-      </w:r>
       <w:bookmarkStart w:id="0" w:name="_GoBack"/>
       <w:bookmarkEnd w:id="0"/>
+      <w:r>
+        <w:t>Добавить аналитики</w:t>
+      </w:r>
     </w:p>
     <w:sectPr>
       <w:pgSz w:w="11906" w:h="16838"/>

</xml_diff>